<commit_message>
Adicionando link do pitch no documento
</commit_message>
<xml_diff>
--- a/Sprint 3/SDTX/SALESFORCE DIRECTIONS.docx
+++ b/Sprint 3/SDTX/SALESFORCE DIRECTIONS.docx
@@ -4932,6 +4932,80 @@
           </wp:inline>
         </w:drawing>
       </w:r>
+    </w:p>
+    <w:p>
+      <w:pPr>
+        <w:jc w:val="right"/>
+        <w:rPr>
+          <w:rFonts w:ascii="Arial" w:hAnsi="Arial" w:cs="Arial"/>
+        </w:rPr>
+      </w:pPr>
+      <w:r>
+        <w:rPr>
+          <w:rFonts w:ascii="Arial" w:hAnsi="Arial" w:cs="Arial"/>
+        </w:rPr>
+        <w:tab/>
+      </w:r>
+    </w:p>
+    <w:p>
+      <w:pPr>
+        <w:pStyle w:val="Ttulo1"/>
+        <w:rPr>
+          <w:rFonts w:ascii="Arial" w:hAnsi="Arial" w:cs="Arial"/>
+        </w:rPr>
+      </w:pPr>
+      <w:r>
+        <w:rPr>
+          <w:rFonts w:ascii="Arial" w:hAnsi="Arial" w:cs="Arial"/>
+        </w:rPr>
+        <w:t xml:space="preserve">Vídeo </w:t>
+      </w:r>
+      <w:proofErr w:type="spellStart"/>
+      <w:r>
+        <w:rPr>
+          <w:rFonts w:ascii="Arial" w:hAnsi="Arial" w:cs="Arial"/>
+        </w:rPr>
+        <w:t>Pitch</w:t>
+      </w:r>
+      <w:proofErr w:type="spellEnd"/>
+    </w:p>
+    <w:p/>
+    <w:p>
+      <w:r>
+        <w:t xml:space="preserve">Link para o vídeo </w:t>
+      </w:r>
+      <w:proofErr w:type="spellStart"/>
+      <w:r>
+        <w:t>Pitch</w:t>
+      </w:r>
+      <w:proofErr w:type="spellEnd"/>
+      <w:r>
+        <w:t xml:space="preserve"> do projeto:</w:t>
+      </w:r>
+    </w:p>
+    <w:p>
+      <w:pPr>
+        <w:ind w:firstLine="708"/>
+      </w:pPr>
+      <w:r>
+        <w:t>https://youtu.be/EvYFdt2nh3s?feature=shared</w:t>
+      </w:r>
+    </w:p>
+    <w:p>
+      <w:pPr>
+        <w:jc w:val="right"/>
+        <w:rPr>
+          <w:rFonts w:ascii="Arial" w:hAnsi="Arial" w:cs="Arial"/>
+        </w:rPr>
+      </w:pPr>
+    </w:p>
+    <w:p>
+      <w:pPr>
+        <w:jc w:val="right"/>
+        <w:rPr>
+          <w:rFonts w:ascii="Arial" w:hAnsi="Arial" w:cs="Arial"/>
+        </w:rPr>
+      </w:pPr>
     </w:p>
     <w:p>
       <w:pPr>

</xml_diff>